<commit_message>
Added info on dissolved organic amino acids and Actinobacteria to draft
</commit_message>
<xml_diff>
--- a/figures_and_tables/STable2_bacteria_info.docx
+++ b/figures_and_tables/STable2_bacteria_info.docx
@@ -4165,17 +4165,46 @@
               <w:spacing w:after="0" w:line="100" w:lineRule="atLeast"/>
               <w:rPr>
                 <w:rFonts w:ascii="Times New Roman" w:hAnsi="Times New Roman" w:cs="Times New Roman"/>
-                <w:i/>
-                <w:iCs/>
-                <w:sz w:val="20"/>
-                <w:szCs w:val="20"/>
-              </w:rPr>
-            </w:pPr>
-            <w:proofErr w:type="spellStart"/>
-            <w:r>
-              <w:rPr>
-                <w:rFonts w:ascii="Times New Roman" w:hAnsi="Times New Roman" w:cs="Times New Roman"/>
-                <w:i/>
+                <w:iCs/>
+                <w:sz w:val="20"/>
+                <w:szCs w:val="20"/>
+              </w:rPr>
+            </w:pPr>
+            <w:r>
+              <w:rPr>
+                <w:rFonts w:ascii="Times New Roman" w:hAnsi="Times New Roman" w:cs="Times New Roman"/>
+                <w:iCs/>
+                <w:sz w:val="20"/>
+                <w:szCs w:val="20"/>
+              </w:rPr>
+              <w:t>“</w:t>
+            </w:r>
+            <w:proofErr w:type="spellStart"/>
+            <w:r>
+              <w:rPr>
+                <w:rFonts w:ascii="Times New Roman" w:hAnsi="Times New Roman" w:cs="Times New Roman"/>
+                <w:i/>
+                <w:iCs/>
+                <w:sz w:val="20"/>
+                <w:szCs w:val="20"/>
+              </w:rPr>
+              <w:t>Candidatus</w:t>
+            </w:r>
+            <w:proofErr w:type="spellEnd"/>
+            <w:r>
+              <w:rPr>
+                <w:rFonts w:ascii="Times New Roman" w:hAnsi="Times New Roman" w:cs="Times New Roman"/>
+                <w:i/>
+                <w:iCs/>
+                <w:sz w:val="20"/>
+                <w:szCs w:val="20"/>
+              </w:rPr>
+              <w:t xml:space="preserve"> </w:t>
+            </w:r>
+            <w:proofErr w:type="spellStart"/>
+            <w:r>
+              <w:rPr>
+                <w:rFonts w:ascii="Times New Roman" w:hAnsi="Times New Roman" w:cs="Times New Roman"/>
                 <w:iCs/>
                 <w:sz w:val="20"/>
                 <w:szCs w:val="20"/>
@@ -4183,6 +4212,15 @@
               <w:t>Aquiluna</w:t>
             </w:r>
             <w:proofErr w:type="spellEnd"/>
+            <w:r>
+              <w:rPr>
+                <w:rFonts w:ascii="Times New Roman" w:hAnsi="Times New Roman" w:cs="Times New Roman"/>
+                <w:iCs/>
+                <w:sz w:val="20"/>
+                <w:szCs w:val="20"/>
+              </w:rPr>
+              <w:t>”</w:t>
+            </w:r>
           </w:p>
           <w:p>
             <w:pPr>

</xml_diff>

<commit_message>
Added more RF3 info to draft
</commit_message>
<xml_diff>
--- a/figures_and_tables/STable2_bacteria_info.docx
+++ b/figures_and_tables/STable2_bacteria_info.docx
@@ -5695,14 +5695,231 @@
           </w:tcPr>
           <w:p>
             <w:pPr>
-              <w:snapToGrid w:val="0"/>
-              <w:spacing w:after="0" w:line="100" w:lineRule="atLeast"/>
-              <w:rPr>
-                <w:rFonts w:ascii="Times New Roman" w:hAnsi="Times New Roman"/>
-                <w:sz w:val="20"/>
-                <w:szCs w:val="20"/>
-              </w:rPr>
-            </w:pPr>
+              <w:suppressAutoHyphens w:val="0"/>
+              <w:autoSpaceDE w:val="0"/>
+              <w:autoSpaceDN w:val="0"/>
+              <w:adjustRightInd w:val="0"/>
+              <w:spacing w:after="0" w:line="240" w:lineRule="auto"/>
+              <w:rPr>
+                <w:rFonts w:ascii="Times New Roman" w:eastAsia="AR PL UMing HK" w:hAnsi="Times New Roman" w:cs="Times New Roman"/>
+                <w:sz w:val="20"/>
+                <w:szCs w:val="20"/>
+                <w:lang w:val="en-US" w:eastAsia="en-US"/>
+              </w:rPr>
+            </w:pPr>
+            <w:r>
+              <w:rPr>
+                <w:rFonts w:ascii="Times New Roman" w:eastAsia="AR PL UMing HK" w:hAnsi="Times New Roman" w:cs="Times New Roman"/>
+                <w:sz w:val="20"/>
+                <w:szCs w:val="20"/>
+                <w:lang w:val="en-US" w:eastAsia="en-US"/>
+              </w:rPr>
+              <w:t xml:space="preserve">FJ231138 Laguna </w:t>
+            </w:r>
+            <w:proofErr w:type="spellStart"/>
+            <w:r>
+              <w:rPr>
+                <w:rFonts w:ascii="Times New Roman" w:eastAsia="AR PL UMing HK" w:hAnsi="Times New Roman" w:cs="Times New Roman"/>
+                <w:sz w:val="20"/>
+                <w:szCs w:val="20"/>
+                <w:lang w:val="en-US" w:eastAsia="en-US"/>
+              </w:rPr>
+              <w:t>Lejía</w:t>
+            </w:r>
+            <w:proofErr w:type="spellEnd"/>
+            <w:r>
+              <w:rPr>
+                <w:rFonts w:ascii="Times New Roman" w:eastAsia="AR PL UMing HK" w:hAnsi="Times New Roman" w:cs="Times New Roman"/>
+                <w:sz w:val="20"/>
+                <w:szCs w:val="20"/>
+                <w:lang w:val="en-US" w:eastAsia="en-US"/>
+              </w:rPr>
+              <w:t xml:space="preserve"> (57.7)</w:t>
+            </w:r>
+          </w:p>
+          <w:p>
+            <w:pPr>
+              <w:suppressAutoHyphens w:val="0"/>
+              <w:autoSpaceDE w:val="0"/>
+              <w:autoSpaceDN w:val="0"/>
+              <w:adjustRightInd w:val="0"/>
+              <w:spacing w:after="0" w:line="240" w:lineRule="auto"/>
+              <w:rPr>
+                <w:rFonts w:ascii="Times New Roman" w:eastAsia="AR PL UMing HK" w:hAnsi="Times New Roman" w:cs="Times New Roman"/>
+                <w:sz w:val="20"/>
+                <w:szCs w:val="20"/>
+                <w:lang w:val="en-US" w:eastAsia="en-US"/>
+              </w:rPr>
+            </w:pPr>
+            <w:r>
+              <w:rPr>
+                <w:rFonts w:ascii="Times New Roman" w:eastAsia="AR PL UMing HK" w:hAnsi="Times New Roman" w:cs="Times New Roman"/>
+                <w:sz w:val="20"/>
+                <w:szCs w:val="20"/>
+                <w:lang w:val="en-US" w:eastAsia="en-US"/>
+              </w:rPr>
+              <w:t xml:space="preserve">FM210971 Lake </w:t>
+            </w:r>
+            <w:proofErr w:type="spellStart"/>
+            <w:r>
+              <w:rPr>
+                <w:rFonts w:ascii="Times New Roman" w:eastAsia="AR PL UMing HK" w:hAnsi="Times New Roman" w:cs="Times New Roman"/>
+                <w:sz w:val="20"/>
+                <w:szCs w:val="20"/>
+                <w:lang w:val="en-US" w:eastAsia="en-US"/>
+              </w:rPr>
+              <w:t>Shangmatala</w:t>
+            </w:r>
+            <w:proofErr w:type="spellEnd"/>
+            <w:r>
+              <w:rPr>
+                <w:rFonts w:ascii="Times New Roman" w:eastAsia="AR PL UMing HK" w:hAnsi="Times New Roman" w:cs="Times New Roman"/>
+                <w:sz w:val="20"/>
+                <w:szCs w:val="20"/>
+                <w:lang w:val="en-US" w:eastAsia="en-US"/>
+              </w:rPr>
+              <w:t xml:space="preserve"> (22.5)</w:t>
+            </w:r>
+          </w:p>
+          <w:p>
+            <w:pPr>
+              <w:suppressAutoHyphens w:val="0"/>
+              <w:autoSpaceDE w:val="0"/>
+              <w:autoSpaceDN w:val="0"/>
+              <w:adjustRightInd w:val="0"/>
+              <w:spacing w:after="0" w:line="240" w:lineRule="auto"/>
+              <w:rPr>
+                <w:rFonts w:ascii="Times New Roman" w:eastAsia="AR PL UMing HK" w:hAnsi="Times New Roman" w:cs="Times New Roman"/>
+                <w:sz w:val="20"/>
+                <w:szCs w:val="20"/>
+                <w:lang w:val="en-US" w:eastAsia="en-US"/>
+              </w:rPr>
+            </w:pPr>
+            <w:r>
+              <w:rPr>
+                <w:rFonts w:ascii="Times New Roman" w:eastAsia="AR PL UMing HK" w:hAnsi="Times New Roman" w:cs="Times New Roman"/>
+                <w:sz w:val="20"/>
+                <w:szCs w:val="20"/>
+                <w:lang w:val="en-US" w:eastAsia="en-US"/>
+              </w:rPr>
+              <w:t xml:space="preserve">AF142888 </w:t>
+            </w:r>
+            <w:proofErr w:type="spellStart"/>
+            <w:r>
+              <w:rPr>
+                <w:rFonts w:ascii="Times New Roman" w:eastAsia="AR PL UMing HK" w:hAnsi="Times New Roman" w:cs="Times New Roman"/>
+                <w:sz w:val="20"/>
+                <w:szCs w:val="20"/>
+                <w:lang w:val="en-US" w:eastAsia="en-US"/>
+              </w:rPr>
+              <w:t>Ekho</w:t>
+            </w:r>
+            <w:proofErr w:type="spellEnd"/>
+            <w:r>
+              <w:rPr>
+                <w:rFonts w:ascii="Times New Roman" w:eastAsia="AR PL UMing HK" w:hAnsi="Times New Roman" w:cs="Times New Roman"/>
+                <w:sz w:val="20"/>
+                <w:szCs w:val="20"/>
+                <w:lang w:val="en-US" w:eastAsia="en-US"/>
+              </w:rPr>
+              <w:t xml:space="preserve"> Lake (14.8)</w:t>
+            </w:r>
+          </w:p>
+          <w:p>
+            <w:pPr>
+              <w:suppressAutoHyphens w:val="0"/>
+              <w:autoSpaceDE w:val="0"/>
+              <w:autoSpaceDN w:val="0"/>
+              <w:adjustRightInd w:val="0"/>
+              <w:spacing w:after="0" w:line="240" w:lineRule="auto"/>
+              <w:rPr>
+                <w:rFonts w:ascii="Times New Roman" w:eastAsia="AR PL UMing HK" w:hAnsi="Times New Roman" w:cs="Times New Roman"/>
+                <w:sz w:val="20"/>
+                <w:szCs w:val="20"/>
+                <w:lang w:val="en-US" w:eastAsia="en-US"/>
+              </w:rPr>
+            </w:pPr>
+            <w:r>
+              <w:rPr>
+                <w:rFonts w:ascii="Times New Roman" w:eastAsia="AR PL UMing HK" w:hAnsi="Times New Roman" w:cs="Times New Roman"/>
+                <w:sz w:val="20"/>
+                <w:szCs w:val="20"/>
+                <w:lang w:val="en-US" w:eastAsia="en-US"/>
+              </w:rPr>
+              <w:t>DQ909718 Hydrothermal vent (2.7)</w:t>
+            </w:r>
+          </w:p>
+          <w:p>
+            <w:pPr>
+              <w:suppressAutoHyphens w:val="0"/>
+              <w:autoSpaceDE w:val="0"/>
+              <w:autoSpaceDN w:val="0"/>
+              <w:adjustRightInd w:val="0"/>
+              <w:spacing w:after="0" w:line="240" w:lineRule="auto"/>
+              <w:rPr>
+                <w:rFonts w:ascii="Times New Roman" w:eastAsia="AR PL UMing HK" w:hAnsi="Times New Roman" w:cs="Times New Roman"/>
+                <w:sz w:val="20"/>
+                <w:szCs w:val="20"/>
+                <w:lang w:val="en-US" w:eastAsia="en-US"/>
+              </w:rPr>
+            </w:pPr>
+            <w:r>
+              <w:rPr>
+                <w:rFonts w:ascii="Times New Roman" w:eastAsia="AR PL UMing HK" w:hAnsi="Times New Roman" w:cs="Times New Roman"/>
+                <w:sz w:val="20"/>
+                <w:szCs w:val="20"/>
+                <w:lang w:val="en-US" w:eastAsia="en-US"/>
+              </w:rPr>
+              <w:t>HM973420 oil reservoir (1.1)</w:t>
+            </w:r>
+          </w:p>
+          <w:p>
+            <w:pPr>
+              <w:suppressAutoHyphens w:val="0"/>
+              <w:autoSpaceDE w:val="0"/>
+              <w:autoSpaceDN w:val="0"/>
+              <w:adjustRightInd w:val="0"/>
+              <w:spacing w:after="0" w:line="240" w:lineRule="auto"/>
+              <w:rPr>
+                <w:rFonts w:ascii="Times New Roman" w:eastAsia="AR PL UMing HK" w:hAnsi="Times New Roman" w:cs="Times New Roman"/>
+                <w:sz w:val="20"/>
+                <w:szCs w:val="20"/>
+                <w:lang w:val="en-US" w:eastAsia="en-US"/>
+              </w:rPr>
+            </w:pPr>
+            <w:r>
+              <w:rPr>
+                <w:rFonts w:ascii="Times New Roman" w:eastAsia="AR PL UMing HK" w:hAnsi="Times New Roman" w:cs="Times New Roman"/>
+                <w:sz w:val="20"/>
+                <w:szCs w:val="20"/>
+                <w:lang w:val="en-US" w:eastAsia="en-US"/>
+              </w:rPr>
+              <w:t>AB546068 oil well head (0.5)</w:t>
+            </w:r>
+          </w:p>
+          <w:p>
+            <w:pPr>
+              <w:suppressAutoHyphens w:val="0"/>
+              <w:autoSpaceDE w:val="0"/>
+              <w:autoSpaceDN w:val="0"/>
+              <w:adjustRightInd w:val="0"/>
+              <w:spacing w:after="0" w:line="240" w:lineRule="auto"/>
+              <w:rPr>
+                <w:rFonts w:ascii="Times New Roman" w:eastAsia="AR PL UMing HK" w:hAnsi="Times New Roman" w:cs="Times New Roman"/>
+                <w:sz w:val="20"/>
+                <w:szCs w:val="20"/>
+                <w:lang w:val="en-US" w:eastAsia="en-US"/>
+              </w:rPr>
+            </w:pPr>
+            <w:r>
+              <w:rPr>
+                <w:rFonts w:ascii="Times New Roman" w:eastAsia="AR PL UMing HK" w:hAnsi="Times New Roman" w:cs="Times New Roman"/>
+                <w:sz w:val="20"/>
+                <w:szCs w:val="20"/>
+                <w:lang w:val="en-US" w:eastAsia="en-US"/>
+              </w:rPr>
+              <w:t>GU196243 anaerobic digester (0.5)</w:t>
+            </w:r>
           </w:p>
         </w:tc>
         <w:tc>
@@ -5730,7 +5947,39 @@
                 <w:sz w:val="20"/>
                 <w:szCs w:val="20"/>
               </w:rPr>
-              <w:t>Originally cloned from rumen fermenting sample</w:t>
+              <w:t xml:space="preserve">Originally cloned from </w:t>
+            </w:r>
+            <w:r>
+              <w:rPr>
+                <w:rFonts w:ascii="Times New Roman" w:hAnsi="Times New Roman"/>
+                <w:sz w:val="20"/>
+                <w:szCs w:val="20"/>
+              </w:rPr>
+              <w:t xml:space="preserve">bovine </w:t>
+            </w:r>
+            <w:r>
+              <w:rPr>
+                <w:rFonts w:ascii="Times New Roman" w:hAnsi="Times New Roman"/>
+                <w:sz w:val="20"/>
+                <w:szCs w:val="20"/>
+              </w:rPr>
+              <w:t xml:space="preserve">rumen </w:t>
+            </w:r>
+            <w:r>
+              <w:rPr>
+                <w:rFonts w:ascii="Times New Roman" w:hAnsi="Times New Roman"/>
+                <w:sz w:val="20"/>
+                <w:szCs w:val="20"/>
+              </w:rPr>
+              <w:t xml:space="preserve">fluid </w:t>
+            </w:r>
+            <w:r>
+              <w:rPr>
+                <w:rFonts w:ascii="Times New Roman" w:hAnsi="Times New Roman"/>
+                <w:sz w:val="20"/>
+                <w:szCs w:val="20"/>
+              </w:rPr>
+              <w:t>sample</w:t>
             </w:r>
           </w:p>
         </w:tc>

</xml_diff>

<commit_message>
Added info on OD1 to draft
</commit_message>
<xml_diff>
--- a/figures_and_tables/STable2_bacteria_info.docx
+++ b/figures_and_tables/STable2_bacteria_info.docx
@@ -6078,14 +6078,451 @@
           </w:tcPr>
           <w:p>
             <w:pPr>
-              <w:snapToGrid w:val="0"/>
-              <w:spacing w:after="0" w:line="100" w:lineRule="atLeast"/>
-              <w:rPr>
-                <w:rFonts w:ascii="Times New Roman" w:hAnsi="Times New Roman"/>
-                <w:sz w:val="20"/>
-                <w:szCs w:val="20"/>
-              </w:rPr>
-            </w:pPr>
+              <w:suppressAutoHyphens w:val="0"/>
+              <w:autoSpaceDE w:val="0"/>
+              <w:autoSpaceDN w:val="0"/>
+              <w:adjustRightInd w:val="0"/>
+              <w:spacing w:after="0" w:line="240" w:lineRule="auto"/>
+              <w:rPr>
+                <w:rFonts w:ascii="Times New Roman" w:eastAsia="AR PL UMing HK" w:hAnsi="Times New Roman" w:cs="Times New Roman"/>
+                <w:sz w:val="20"/>
+                <w:szCs w:val="20"/>
+                <w:lang w:val="en-US" w:eastAsia="en-US"/>
+              </w:rPr>
+            </w:pPr>
+            <w:r>
+              <w:rPr>
+                <w:rFonts w:ascii="Times New Roman" w:eastAsia="AR PL UMing HK" w:hAnsi="Times New Roman" w:cs="Times New Roman"/>
+                <w:sz w:val="20"/>
+                <w:szCs w:val="20"/>
+                <w:lang w:val="en-US" w:eastAsia="en-US"/>
+              </w:rPr>
+              <w:t>DQ521564 Lake Vida (36)</w:t>
+            </w:r>
+          </w:p>
+          <w:p>
+            <w:pPr>
+              <w:suppressAutoHyphens w:val="0"/>
+              <w:autoSpaceDE w:val="0"/>
+              <w:autoSpaceDN w:val="0"/>
+              <w:adjustRightInd w:val="0"/>
+              <w:spacing w:after="0" w:line="240" w:lineRule="auto"/>
+              <w:rPr>
+                <w:rFonts w:ascii="Times New Roman" w:eastAsia="AR PL UMing HK" w:hAnsi="Times New Roman" w:cs="Times New Roman"/>
+                <w:sz w:val="20"/>
+                <w:szCs w:val="20"/>
+                <w:lang w:val="en-US" w:eastAsia="en-US"/>
+              </w:rPr>
+            </w:pPr>
+            <w:r>
+              <w:rPr>
+                <w:rFonts w:ascii="Times New Roman" w:eastAsia="AR PL UMing HK" w:hAnsi="Times New Roman" w:cs="Times New Roman"/>
+                <w:sz w:val="20"/>
+                <w:szCs w:val="20"/>
+                <w:lang w:val="en-US" w:eastAsia="en-US"/>
+              </w:rPr>
+              <w:t xml:space="preserve">JN454910 </w:t>
+            </w:r>
+            <w:proofErr w:type="spellStart"/>
+            <w:r>
+              <w:rPr>
+                <w:rFonts w:ascii="Times New Roman" w:eastAsia="AR PL UMing HK" w:hAnsi="Times New Roman" w:cs="Times New Roman"/>
+                <w:sz w:val="20"/>
+                <w:szCs w:val="20"/>
+                <w:lang w:val="en-US" w:eastAsia="en-US"/>
+              </w:rPr>
+              <w:t>Hypersaline</w:t>
+            </w:r>
+            <w:proofErr w:type="spellEnd"/>
+            <w:r>
+              <w:rPr>
+                <w:rFonts w:ascii="Times New Roman" w:eastAsia="AR PL UMing HK" w:hAnsi="Times New Roman" w:cs="Times New Roman"/>
+                <w:sz w:val="20"/>
+                <w:szCs w:val="20"/>
+                <w:lang w:val="en-US" w:eastAsia="en-US"/>
+              </w:rPr>
+              <w:t xml:space="preserve"> mat (5.7)</w:t>
+            </w:r>
+          </w:p>
+          <w:p>
+            <w:pPr>
+              <w:suppressAutoHyphens w:val="0"/>
+              <w:autoSpaceDE w:val="0"/>
+              <w:autoSpaceDN w:val="0"/>
+              <w:adjustRightInd w:val="0"/>
+              <w:spacing w:after="0" w:line="240" w:lineRule="auto"/>
+              <w:rPr>
+                <w:rFonts w:ascii="Times New Roman" w:eastAsia="AR PL UMing HK" w:hAnsi="Times New Roman" w:cs="Times New Roman"/>
+                <w:sz w:val="20"/>
+                <w:szCs w:val="20"/>
+                <w:lang w:val="en-US" w:eastAsia="en-US"/>
+              </w:rPr>
+            </w:pPr>
+            <w:r>
+              <w:rPr>
+                <w:rFonts w:ascii="Times New Roman" w:eastAsia="AR PL UMing HK" w:hAnsi="Times New Roman" w:cs="Times New Roman"/>
+                <w:sz w:val="20"/>
+                <w:szCs w:val="20"/>
+                <w:lang w:val="en-US" w:eastAsia="en-US"/>
+              </w:rPr>
+              <w:t xml:space="preserve">EU050865 </w:t>
+            </w:r>
+            <w:proofErr w:type="spellStart"/>
+            <w:r>
+              <w:rPr>
+                <w:rFonts w:ascii="Times New Roman" w:eastAsia="AR PL UMing HK" w:hAnsi="Times New Roman" w:cs="Times New Roman"/>
+                <w:sz w:val="20"/>
+                <w:szCs w:val="20"/>
+                <w:lang w:val="en-US" w:eastAsia="en-US"/>
+              </w:rPr>
+              <w:t>Artic</w:t>
+            </w:r>
+            <w:proofErr w:type="spellEnd"/>
+            <w:r>
+              <w:rPr>
+                <w:rFonts w:ascii="Times New Roman" w:eastAsia="AR PL UMing HK" w:hAnsi="Times New Roman" w:cs="Times New Roman"/>
+                <w:sz w:val="20"/>
+                <w:szCs w:val="20"/>
+                <w:lang w:val="en-US" w:eastAsia="en-US"/>
+              </w:rPr>
+              <w:t xml:space="preserve"> Sediment (4.6)</w:t>
+            </w:r>
+          </w:p>
+          <w:p>
+            <w:pPr>
+              <w:suppressAutoHyphens w:val="0"/>
+              <w:autoSpaceDE w:val="0"/>
+              <w:autoSpaceDN w:val="0"/>
+              <w:adjustRightInd w:val="0"/>
+              <w:spacing w:after="0" w:line="240" w:lineRule="auto"/>
+              <w:rPr>
+                <w:rFonts w:ascii="Times New Roman" w:eastAsia="AR PL UMing HK" w:hAnsi="Times New Roman" w:cs="Times New Roman"/>
+                <w:sz w:val="20"/>
+                <w:szCs w:val="20"/>
+                <w:lang w:val="en-US" w:eastAsia="en-US"/>
+              </w:rPr>
+            </w:pPr>
+            <w:r>
+              <w:rPr>
+                <w:rFonts w:ascii="Times New Roman" w:eastAsia="AR PL UMing HK" w:hAnsi="Times New Roman" w:cs="Times New Roman"/>
+                <w:sz w:val="20"/>
+                <w:szCs w:val="20"/>
+                <w:lang w:val="en-US" w:eastAsia="en-US"/>
+              </w:rPr>
+              <w:t>JF743552 Marine sediments (3.4)</w:t>
+            </w:r>
+          </w:p>
+          <w:p>
+            <w:pPr>
+              <w:suppressAutoHyphens w:val="0"/>
+              <w:autoSpaceDE w:val="0"/>
+              <w:autoSpaceDN w:val="0"/>
+              <w:adjustRightInd w:val="0"/>
+              <w:spacing w:after="0" w:line="240" w:lineRule="auto"/>
+              <w:rPr>
+                <w:rFonts w:ascii="Times New Roman" w:eastAsia="AR PL UMing HK" w:hAnsi="Times New Roman" w:cs="Times New Roman"/>
+                <w:sz w:val="20"/>
+                <w:szCs w:val="20"/>
+                <w:lang w:val="en-US" w:eastAsia="en-US"/>
+              </w:rPr>
+            </w:pPr>
+            <w:r>
+              <w:rPr>
+                <w:rFonts w:ascii="Times New Roman" w:eastAsia="AR PL UMing HK" w:hAnsi="Times New Roman" w:cs="Times New Roman"/>
+                <w:sz w:val="20"/>
+                <w:szCs w:val="20"/>
+                <w:lang w:val="en-US" w:eastAsia="en-US"/>
+              </w:rPr>
+              <w:t xml:space="preserve">GU197432 </w:t>
+            </w:r>
+            <w:proofErr w:type="spellStart"/>
+            <w:r>
+              <w:rPr>
+                <w:rFonts w:ascii="Times New Roman" w:eastAsia="AR PL UMing HK" w:hAnsi="Times New Roman" w:cs="Times New Roman"/>
+                <w:sz w:val="20"/>
+                <w:szCs w:val="20"/>
+                <w:lang w:val="en-US" w:eastAsia="en-US"/>
+              </w:rPr>
+              <w:t>Endosymbionts</w:t>
+            </w:r>
+            <w:proofErr w:type="spellEnd"/>
+            <w:r>
+              <w:rPr>
+                <w:rFonts w:ascii="Times New Roman" w:eastAsia="AR PL UMing HK" w:hAnsi="Times New Roman" w:cs="Times New Roman"/>
+                <w:sz w:val="20"/>
+                <w:szCs w:val="20"/>
+                <w:lang w:val="en-US" w:eastAsia="en-US"/>
+              </w:rPr>
+              <w:t xml:space="preserve"> (3.4)</w:t>
+            </w:r>
+          </w:p>
+          <w:p>
+            <w:pPr>
+              <w:suppressAutoHyphens w:val="0"/>
+              <w:autoSpaceDE w:val="0"/>
+              <w:autoSpaceDN w:val="0"/>
+              <w:adjustRightInd w:val="0"/>
+              <w:spacing w:after="0" w:line="240" w:lineRule="auto"/>
+              <w:rPr>
+                <w:rFonts w:ascii="Times New Roman" w:eastAsia="AR PL UMing HK" w:hAnsi="Times New Roman" w:cs="Times New Roman"/>
+                <w:sz w:val="20"/>
+                <w:szCs w:val="20"/>
+                <w:lang w:val="en-US" w:eastAsia="en-US"/>
+              </w:rPr>
+            </w:pPr>
+            <w:r>
+              <w:rPr>
+                <w:rFonts w:ascii="Times New Roman" w:eastAsia="AR PL UMing HK" w:hAnsi="Times New Roman" w:cs="Times New Roman"/>
+                <w:sz w:val="20"/>
+                <w:szCs w:val="20"/>
+                <w:lang w:val="en-US" w:eastAsia="en-US"/>
+              </w:rPr>
+              <w:t xml:space="preserve">JN408878 soil </w:t>
+            </w:r>
+            <w:proofErr w:type="spellStart"/>
+            <w:r>
+              <w:rPr>
+                <w:rFonts w:ascii="Times New Roman" w:eastAsia="AR PL UMing HK" w:hAnsi="Times New Roman" w:cs="Times New Roman"/>
+                <w:sz w:val="20"/>
+                <w:szCs w:val="20"/>
+                <w:lang w:val="en-US" w:eastAsia="en-US"/>
+              </w:rPr>
+              <w:t>rhizosphere</w:t>
+            </w:r>
+            <w:proofErr w:type="spellEnd"/>
+            <w:r>
+              <w:rPr>
+                <w:rFonts w:ascii="Times New Roman" w:eastAsia="AR PL UMing HK" w:hAnsi="Times New Roman" w:cs="Times New Roman"/>
+                <w:sz w:val="20"/>
+                <w:szCs w:val="20"/>
+                <w:lang w:val="en-US" w:eastAsia="en-US"/>
+              </w:rPr>
+              <w:t xml:space="preserve"> (2.3)</w:t>
+            </w:r>
+          </w:p>
+          <w:p>
+            <w:pPr>
+              <w:suppressAutoHyphens w:val="0"/>
+              <w:autoSpaceDE w:val="0"/>
+              <w:autoSpaceDN w:val="0"/>
+              <w:adjustRightInd w:val="0"/>
+              <w:spacing w:after="0" w:line="240" w:lineRule="auto"/>
+              <w:rPr>
+                <w:rFonts w:ascii="Times New Roman" w:eastAsia="AR PL UMing HK" w:hAnsi="Times New Roman" w:cs="Times New Roman"/>
+                <w:sz w:val="20"/>
+                <w:szCs w:val="20"/>
+                <w:lang w:val="en-US" w:eastAsia="en-US"/>
+              </w:rPr>
+            </w:pPr>
+            <w:r>
+              <w:rPr>
+                <w:rFonts w:ascii="Times New Roman" w:eastAsia="AR PL UMing HK" w:hAnsi="Times New Roman" w:cs="Times New Roman"/>
+                <w:sz w:val="20"/>
+                <w:szCs w:val="20"/>
+                <w:lang w:val="en-US" w:eastAsia="en-US"/>
+              </w:rPr>
+              <w:t xml:space="preserve">JN440560 </w:t>
+            </w:r>
+            <w:proofErr w:type="spellStart"/>
+            <w:r>
+              <w:rPr>
+                <w:rFonts w:ascii="Times New Roman" w:eastAsia="AR PL UMing HK" w:hAnsi="Times New Roman" w:cs="Times New Roman"/>
+                <w:sz w:val="20"/>
+                <w:szCs w:val="20"/>
+                <w:lang w:val="en-US" w:eastAsia="en-US"/>
+              </w:rPr>
+              <w:t>hypersaline</w:t>
+            </w:r>
+            <w:proofErr w:type="spellEnd"/>
+            <w:r>
+              <w:rPr>
+                <w:rFonts w:ascii="Times New Roman" w:eastAsia="AR PL UMing HK" w:hAnsi="Times New Roman" w:cs="Times New Roman"/>
+                <w:sz w:val="20"/>
+                <w:szCs w:val="20"/>
+                <w:lang w:val="en-US" w:eastAsia="en-US"/>
+              </w:rPr>
+              <w:t xml:space="preserve"> mat (2.3)</w:t>
+            </w:r>
+          </w:p>
+          <w:p>
+            <w:pPr>
+              <w:suppressAutoHyphens w:val="0"/>
+              <w:autoSpaceDE w:val="0"/>
+              <w:autoSpaceDN w:val="0"/>
+              <w:adjustRightInd w:val="0"/>
+              <w:spacing w:after="0" w:line="240" w:lineRule="auto"/>
+              <w:rPr>
+                <w:rFonts w:ascii="Times New Roman" w:eastAsia="AR PL UMing HK" w:hAnsi="Times New Roman" w:cs="Times New Roman"/>
+                <w:sz w:val="20"/>
+                <w:szCs w:val="20"/>
+                <w:lang w:val="en-US" w:eastAsia="en-US"/>
+              </w:rPr>
+            </w:pPr>
+            <w:r>
+              <w:rPr>
+                <w:rFonts w:ascii="Times New Roman" w:eastAsia="AR PL UMing HK" w:hAnsi="Times New Roman" w:cs="Times New Roman"/>
+                <w:sz w:val="20"/>
+                <w:szCs w:val="20"/>
+                <w:lang w:val="en-US" w:eastAsia="en-US"/>
+              </w:rPr>
+              <w:t xml:space="preserve">AY862782 Lake </w:t>
+            </w:r>
+            <w:proofErr w:type="spellStart"/>
+            <w:r>
+              <w:rPr>
+                <w:rFonts w:ascii="Times New Roman" w:eastAsia="AR PL UMing HK" w:hAnsi="Times New Roman" w:cs="Times New Roman"/>
+                <w:sz w:val="20"/>
+                <w:szCs w:val="20"/>
+                <w:lang w:val="en-US" w:eastAsia="en-US"/>
+              </w:rPr>
+              <w:t>Tebenquiche</w:t>
+            </w:r>
+            <w:proofErr w:type="spellEnd"/>
+            <w:r>
+              <w:rPr>
+                <w:rFonts w:ascii="Times New Roman" w:eastAsia="AR PL UMing HK" w:hAnsi="Times New Roman" w:cs="Times New Roman"/>
+                <w:sz w:val="20"/>
+                <w:szCs w:val="20"/>
+                <w:lang w:val="en-US" w:eastAsia="en-US"/>
+              </w:rPr>
+              <w:t xml:space="preserve"> (2.3)</w:t>
+            </w:r>
+          </w:p>
+          <w:p>
+            <w:pPr>
+              <w:suppressAutoHyphens w:val="0"/>
+              <w:autoSpaceDE w:val="0"/>
+              <w:autoSpaceDN w:val="0"/>
+              <w:adjustRightInd w:val="0"/>
+              <w:spacing w:after="0" w:line="240" w:lineRule="auto"/>
+              <w:rPr>
+                <w:rFonts w:ascii="Times New Roman" w:eastAsia="AR PL UMing HK" w:hAnsi="Times New Roman" w:cs="Times New Roman"/>
+                <w:sz w:val="20"/>
+                <w:szCs w:val="20"/>
+                <w:lang w:val="en-US" w:eastAsia="en-US"/>
+              </w:rPr>
+            </w:pPr>
+            <w:r>
+              <w:rPr>
+                <w:rFonts w:ascii="Times New Roman" w:eastAsia="AR PL UMing HK" w:hAnsi="Times New Roman" w:cs="Times New Roman"/>
+                <w:sz w:val="20"/>
+                <w:szCs w:val="20"/>
+                <w:lang w:val="en-US" w:eastAsia="en-US"/>
+              </w:rPr>
+              <w:t>AF419697 hydrothermal sediment (2.3)</w:t>
+            </w:r>
+          </w:p>
+          <w:p>
+            <w:pPr>
+              <w:suppressAutoHyphens w:val="0"/>
+              <w:autoSpaceDE w:val="0"/>
+              <w:autoSpaceDN w:val="0"/>
+              <w:adjustRightInd w:val="0"/>
+              <w:spacing w:after="0" w:line="240" w:lineRule="auto"/>
+              <w:rPr>
+                <w:rFonts w:ascii="Times New Roman" w:eastAsia="AR PL UMing HK" w:hAnsi="Times New Roman" w:cs="Times New Roman"/>
+                <w:sz w:val="20"/>
+                <w:szCs w:val="20"/>
+                <w:lang w:val="en-US" w:eastAsia="en-US"/>
+              </w:rPr>
+            </w:pPr>
+            <w:r>
+              <w:rPr>
+                <w:rFonts w:ascii="Times New Roman" w:eastAsia="AR PL UMing HK" w:hAnsi="Times New Roman" w:cs="Times New Roman"/>
+                <w:sz w:val="20"/>
+                <w:szCs w:val="20"/>
+                <w:lang w:val="en-US" w:eastAsia="en-US"/>
+              </w:rPr>
+              <w:t>HM481393.1 contaminated water (2.3)</w:t>
+            </w:r>
+          </w:p>
+          <w:p>
+            <w:pPr>
+              <w:suppressAutoHyphens w:val="0"/>
+              <w:autoSpaceDE w:val="0"/>
+              <w:autoSpaceDN w:val="0"/>
+              <w:adjustRightInd w:val="0"/>
+              <w:spacing w:after="0" w:line="240" w:lineRule="auto"/>
+              <w:rPr>
+                <w:rFonts w:ascii="Times New Roman" w:eastAsia="AR PL UMing HK" w:hAnsi="Times New Roman" w:cs="Times New Roman"/>
+                <w:sz w:val="20"/>
+                <w:szCs w:val="20"/>
+                <w:lang w:val="en-US" w:eastAsia="en-US"/>
+              </w:rPr>
+            </w:pPr>
+            <w:r>
+              <w:rPr>
+                <w:rFonts w:ascii="Times New Roman" w:eastAsia="AR PL UMing HK" w:hAnsi="Times New Roman" w:cs="Times New Roman"/>
+                <w:sz w:val="20"/>
+                <w:szCs w:val="20"/>
+                <w:lang w:val="en-US" w:eastAsia="en-US"/>
+              </w:rPr>
+              <w:t xml:space="preserve">JN441150.1 </w:t>
+            </w:r>
+            <w:proofErr w:type="spellStart"/>
+            <w:r>
+              <w:rPr>
+                <w:rFonts w:ascii="Times New Roman" w:eastAsia="AR PL UMing HK" w:hAnsi="Times New Roman" w:cs="Times New Roman"/>
+                <w:sz w:val="20"/>
+                <w:szCs w:val="20"/>
+                <w:lang w:val="en-US" w:eastAsia="en-US"/>
+              </w:rPr>
+              <w:t>hypersaline</w:t>
+            </w:r>
+            <w:proofErr w:type="spellEnd"/>
+            <w:r>
+              <w:rPr>
+                <w:rFonts w:ascii="Times New Roman" w:eastAsia="AR PL UMing HK" w:hAnsi="Times New Roman" w:cs="Times New Roman"/>
+                <w:sz w:val="20"/>
+                <w:szCs w:val="20"/>
+                <w:lang w:val="en-US" w:eastAsia="en-US"/>
+              </w:rPr>
+              <w:t xml:space="preserve"> mat (2.3)</w:t>
+            </w:r>
+          </w:p>
+          <w:p>
+            <w:pPr>
+              <w:suppressAutoHyphens w:val="0"/>
+              <w:autoSpaceDE w:val="0"/>
+              <w:autoSpaceDN w:val="0"/>
+              <w:adjustRightInd w:val="0"/>
+              <w:spacing w:after="0" w:line="240" w:lineRule="auto"/>
+              <w:rPr>
+                <w:rFonts w:ascii="Times New Roman" w:eastAsia="AR PL UMing HK" w:hAnsi="Times New Roman" w:cs="Times New Roman"/>
+                <w:sz w:val="20"/>
+                <w:szCs w:val="20"/>
+                <w:lang w:val="en-US" w:eastAsia="en-US"/>
+              </w:rPr>
+            </w:pPr>
+            <w:r>
+              <w:rPr>
+                <w:rFonts w:ascii="Times New Roman" w:eastAsia="AR PL UMing HK" w:hAnsi="Times New Roman" w:cs="Times New Roman"/>
+                <w:sz w:val="20"/>
+                <w:szCs w:val="20"/>
+                <w:lang w:val="en-US" w:eastAsia="en-US"/>
+              </w:rPr>
+              <w:t xml:space="preserve">JN447858 </w:t>
+            </w:r>
+            <w:proofErr w:type="spellStart"/>
+            <w:r>
+              <w:rPr>
+                <w:rFonts w:ascii="Times New Roman" w:eastAsia="AR PL UMing HK" w:hAnsi="Times New Roman" w:cs="Times New Roman"/>
+                <w:sz w:val="20"/>
+                <w:szCs w:val="20"/>
+                <w:lang w:val="en-US" w:eastAsia="en-US"/>
+              </w:rPr>
+              <w:t>hypersaline</w:t>
+            </w:r>
+            <w:proofErr w:type="spellEnd"/>
+            <w:r>
+              <w:rPr>
+                <w:rFonts w:ascii="Times New Roman" w:eastAsia="AR PL UMing HK" w:hAnsi="Times New Roman" w:cs="Times New Roman"/>
+                <w:sz w:val="20"/>
+                <w:szCs w:val="20"/>
+                <w:lang w:val="en-US" w:eastAsia="en-US"/>
+              </w:rPr>
+              <w:t xml:space="preserve"> mat (2.3)</w:t>
+            </w:r>
           </w:p>
         </w:tc>
         <w:tc>

</xml_diff>

<commit_message>
Made some edits to OD1 and structure
</commit_message>
<xml_diff>
--- a/figures_and_tables/STable2_bacteria_info.docx
+++ b/figures_and_tables/STable2_bacteria_info.docx
@@ -6131,7 +6131,16 @@
                 <w:szCs w:val="20"/>
                 <w:lang w:val="en-US" w:eastAsia="en-US"/>
               </w:rPr>
-              <w:t>Hypersaline</w:t>
+              <w:t>h</w:t>
+            </w:r>
+            <w:r>
+              <w:rPr>
+                <w:rFonts w:ascii="Times New Roman" w:eastAsia="AR PL UMing HK" w:hAnsi="Times New Roman" w:cs="Times New Roman"/>
+                <w:sz w:val="20"/>
+                <w:szCs w:val="20"/>
+                <w:lang w:val="en-US" w:eastAsia="en-US"/>
+              </w:rPr>
+              <w:t>ypersaline</w:t>
             </w:r>
             <w:proofErr w:type="spellEnd"/>
             <w:r>
@@ -6433,7 +6442,16 @@
                 <w:szCs w:val="20"/>
                 <w:lang w:val="en-US" w:eastAsia="en-US"/>
               </w:rPr>
-              <w:t>HM481393.1 contaminated water (2.3)</w:t>
+              <w:t>HM481393</w:t>
+            </w:r>
+            <w:r>
+              <w:rPr>
+                <w:rFonts w:ascii="Times New Roman" w:eastAsia="AR PL UMing HK" w:hAnsi="Times New Roman" w:cs="Times New Roman"/>
+                <w:sz w:val="20"/>
+                <w:szCs w:val="20"/>
+                <w:lang w:val="en-US" w:eastAsia="en-US"/>
+              </w:rPr>
+              <w:t xml:space="preserve"> contaminated water (2.3)</w:t>
             </w:r>
           </w:p>
           <w:p>
@@ -6457,7 +6475,16 @@
                 <w:szCs w:val="20"/>
                 <w:lang w:val="en-US" w:eastAsia="en-US"/>
               </w:rPr>
-              <w:t xml:space="preserve">JN441150.1 </w:t>
+              <w:t>JN441150</w:t>
+            </w:r>
+            <w:r>
+              <w:rPr>
+                <w:rFonts w:ascii="Times New Roman" w:eastAsia="AR PL UMing HK" w:hAnsi="Times New Roman" w:cs="Times New Roman"/>
+                <w:sz w:val="20"/>
+                <w:szCs w:val="20"/>
+                <w:lang w:val="en-US" w:eastAsia="en-US"/>
+              </w:rPr>
+              <w:t xml:space="preserve"> </w:t>
             </w:r>
             <w:proofErr w:type="spellStart"/>
             <w:r>

</xml_diff>